<commit_message>
MAJ Rendu et TODO
Signed-off-by: sylvainla <sylvain.lapeyrade@hotmail.fr>
</commit_message>
<xml_diff>
--- a/docs/rendu_bourakkadi_lapeyrade_olivier_v1.docx
+++ b/docs/rendu_bourakkadi_lapeyrade_olivier_v1.docx
@@ -157,25 +157,7 @@
                                     <w:sz w:val="36"/>
                                     <w:szCs w:val="36"/>
                                   </w:rPr>
-                                  <w:t xml:space="preserve">Projet </w:t>
-                                </w:r>
-                                <w:r>
-                                  <w:rPr>
-                                    <w:smallCaps/>
-                                    <w:color w:val="44546A" w:themeColor="text2"/>
-                                    <w:sz w:val="36"/>
-                                    <w:szCs w:val="36"/>
-                                  </w:rPr>
-                                  <w:t>Multi-User Dungeon</w:t>
-                                </w:r>
-                                <w:r>
-                                  <w:rPr>
-                                    <w:smallCaps/>
-                                    <w:color w:val="44546A" w:themeColor="text2"/>
-                                    <w:sz w:val="36"/>
-                                    <w:szCs w:val="36"/>
-                                  </w:rPr>
-                                  <w:t xml:space="preserve"> </w:t>
+                                  <w:t>Projet Multi-User Dungeon</w:t>
                                 </w:r>
                               </w:p>
                             </w:sdtContent>
@@ -291,25 +273,7 @@
                               <w:sz w:val="36"/>
                               <w:szCs w:val="36"/>
                             </w:rPr>
-                            <w:t xml:space="preserve">Projet </w:t>
-                          </w:r>
-                          <w:r>
-                            <w:rPr>
-                              <w:smallCaps/>
-                              <w:color w:val="44546A" w:themeColor="text2"/>
-                              <w:sz w:val="36"/>
-                              <w:szCs w:val="36"/>
-                            </w:rPr>
-                            <w:t>Multi-User Dungeon</w:t>
-                          </w:r>
-                          <w:r>
-                            <w:rPr>
-                              <w:smallCaps/>
-                              <w:color w:val="44546A" w:themeColor="text2"/>
-                              <w:sz w:val="36"/>
-                              <w:szCs w:val="36"/>
-                            </w:rPr>
-                            <w:t xml:space="preserve"> </w:t>
+                            <w:t>Projet Multi-User Dungeon</w:t>
                           </w:r>
                         </w:p>
                       </w:sdtContent>
@@ -399,19 +363,7 @@
                               <w:rPr>
                                 <w:i/>
                               </w:rPr>
-                              <w:t xml:space="preserve">. </w:t>
-                            </w:r>
-                            <w:r>
-                              <w:rPr>
-                                <w:i/>
-                              </w:rPr>
-                              <w:t>Teyssi</w:t>
-                            </w:r>
-                            <w:r>
-                              <w:rPr>
-                                <w:i/>
-                              </w:rPr>
-                              <w:t>é et M. Torguet</w:t>
+                              <w:t>. Teyssié et M. Torguet</w:t>
                             </w:r>
                           </w:p>
                         </w:txbxContent>
@@ -465,19 +417,7 @@
                         <w:rPr>
                           <w:i/>
                         </w:rPr>
-                        <w:t xml:space="preserve">. </w:t>
-                      </w:r>
-                      <w:r>
-                        <w:rPr>
-                          <w:i/>
-                        </w:rPr>
-                        <w:t>Teyssi</w:t>
-                      </w:r>
-                      <w:r>
-                        <w:rPr>
-                          <w:i/>
-                        </w:rPr>
-                        <w:t>é et M. Torguet</w:t>
+                        <w:t>. Teyssié et M. Torguet</w:t>
                       </w:r>
                     </w:p>
                   </w:txbxContent>
@@ -818,7 +758,25 @@
                                   <w14:round/>
                                 </w14:textOutline>
                               </w:rPr>
-                              <w:t>Version 1</w:t>
+                              <w:t>Rendu</w:t>
+                            </w:r>
+                            <w:r>
+                              <w:rPr>
+                                <w:b/>
+                                <w:color w:val="000000" w:themeColor="text1"/>
+                                <w:spacing w:val="0"/>
+                                <w14:shadow w14:blurRad="38100" w14:dist="19050" w14:dir="2700000" w14:sx="100000" w14:sy="100000" w14:kx="0" w14:ky="0" w14:algn="tl">
+                                  <w14:schemeClr w14:val="dk1">
+                                    <w14:alpha w14:val="60000"/>
+                                  </w14:schemeClr>
+                                </w14:shadow>
+                                <w14:textOutline w14:w="0" w14:cap="flat" w14:cmpd="sng" w14:algn="ctr">
+                                  <w14:noFill/>
+                                  <w14:prstDash w14:val="solid"/>
+                                  <w14:round/>
+                                </w14:textOutline>
+                              </w:rPr>
+                              <w:t xml:space="preserve"> 1</w:t>
                             </w:r>
                           </w:p>
                         </w:txbxContent>
@@ -879,7 +837,25 @@
                             <w14:round/>
                           </w14:textOutline>
                         </w:rPr>
-                        <w:t>Version 1</w:t>
+                        <w:t>Rendu</w:t>
+                      </w:r>
+                      <w:r>
+                        <w:rPr>
+                          <w:b/>
+                          <w:color w:val="000000" w:themeColor="text1"/>
+                          <w:spacing w:val="0"/>
+                          <w14:shadow w14:blurRad="38100" w14:dist="19050" w14:dir="2700000" w14:sx="100000" w14:sy="100000" w14:kx="0" w14:ky="0" w14:algn="tl">
+                            <w14:schemeClr w14:val="dk1">
+                              <w14:alpha w14:val="60000"/>
+                            </w14:schemeClr>
+                          </w14:shadow>
+                          <w14:textOutline w14:w="0" w14:cap="flat" w14:cmpd="sng" w14:algn="ctr">
+                            <w14:noFill/>
+                            <w14:prstDash w14:val="solid"/>
+                            <w14:round/>
+                          </w14:textOutline>
+                        </w:rPr>
+                        <w:t xml:space="preserve"> 1</w:t>
                       </w:r>
                     </w:p>
                   </w:txbxContent>
@@ -1215,6 +1191,7 @@
                                   <w:dataBinding w:prefixMappings="xmlns:ns0='http://purl.org/dc/elements/1.1/' xmlns:ns1='http://schemas.openxmlformats.org/package/2006/metadata/core-properties' " w:xpath="/ns1:coreProperties[1]/ns0:creator[1]" w:storeItemID="{6C3C8BC8-F283-45AE-878A-BAB7291924A1}"/>
                                   <w:text/>
                                 </w:sdtPr>
+                                <w:sdtEndPr/>
                                 <w:sdtContent>
                                   <w:p>
                                     <w:pPr>
@@ -1380,6 +1357,7 @@
                             <w:dataBinding w:prefixMappings="xmlns:ns0='http://purl.org/dc/elements/1.1/' xmlns:ns1='http://schemas.openxmlformats.org/package/2006/metadata/core-properties' " w:xpath="/ns1:coreProperties[1]/ns0:creator[1]" w:storeItemID="{6C3C8BC8-F283-45AE-878A-BAB7291924A1}"/>
                             <w:text/>
                           </w:sdtPr>
+                          <w:sdtEndPr/>
                           <w:sdtContent>
                             <w:p>
                               <w:pPr>
@@ -1677,7 +1655,6 @@
       <w:sdtPr>
         <w:rPr>
           <w:rFonts w:asciiTheme="minorHAnsi" w:eastAsiaTheme="minorHAnsi" w:hAnsiTheme="minorHAnsi" w:cstheme="minorBidi"/>
-          <w:b w:val="0"/>
           <w:noProof w:val="0"/>
           <w:color w:val="auto"/>
           <w:sz w:val="22"/>
@@ -1692,6 +1669,7 @@
       </w:sdtPr>
       <w:sdtEndPr>
         <w:rPr>
+          <w:b w:val="0"/>
           <w:bCs/>
         </w:rPr>
       </w:sdtEndPr>
@@ -1737,12 +1715,82 @@
             </w:rPr>
             <w:fldChar w:fldCharType="separate"/>
           </w:r>
-          <w:hyperlink w:anchor="_Toc535313035" w:history="1">
+          <w:hyperlink w:anchor="_Toc535409789" w:history="1">
             <w:r>
               <w:rPr>
                 <w:rStyle w:val="Lienhypertexte"/>
                 <w:noProof/>
               </w:rPr>
+              <w:t>Présentation</w:t>
+            </w:r>
+            <w:r>
+              <w:rPr>
+                <w:noProof/>
+                <w:webHidden/>
+              </w:rPr>
+              <w:tab/>
+            </w:r>
+            <w:r>
+              <w:rPr>
+                <w:noProof/>
+                <w:webHidden/>
+              </w:rPr>
+              <w:fldChar w:fldCharType="begin"/>
+            </w:r>
+            <w:r>
+              <w:rPr>
+                <w:noProof/>
+                <w:webHidden/>
+              </w:rPr>
+              <w:instrText xml:space="preserve"> PAGEREF _Toc535409789 \h </w:instrText>
+            </w:r>
+            <w:r>
+              <w:rPr>
+                <w:noProof/>
+                <w:webHidden/>
+              </w:rPr>
+            </w:r>
+            <w:r>
+              <w:rPr>
+                <w:noProof/>
+                <w:webHidden/>
+              </w:rPr>
+              <w:fldChar w:fldCharType="separate"/>
+            </w:r>
+            <w:r>
+              <w:rPr>
+                <w:noProof/>
+                <w:webHidden/>
+              </w:rPr>
+              <w:t>2</w:t>
+            </w:r>
+            <w:r>
+              <w:rPr>
+                <w:noProof/>
+                <w:webHidden/>
+              </w:rPr>
+              <w:fldChar w:fldCharType="end"/>
+            </w:r>
+          </w:hyperlink>
+        </w:p>
+        <w:p>
+          <w:pPr>
+            <w:pStyle w:val="TM1"/>
+            <w:tabs>
+              <w:tab w:val="right" w:leader="dot" w:pos="9062"/>
+            </w:tabs>
+            <w:rPr>
+              <w:rFonts w:eastAsiaTheme="minorEastAsia"/>
+              <w:noProof/>
+              <w:lang w:eastAsia="fr-FR"/>
+            </w:rPr>
+          </w:pPr>
+          <w:hyperlink w:anchor="_Toc535409790" w:history="1">
+            <w:r>
+              <w:rPr>
+                <w:rStyle w:val="Lienhypertexte"/>
+                <w:noProof/>
+              </w:rPr>
               <w:t>Étape 1 :</w:t>
             </w:r>
             <w:r>
@@ -1764,7 +1812,7 @@
                 <w:noProof/>
                 <w:webHidden/>
               </w:rPr>
-              <w:instrText xml:space="preserve"> PAGEREF _Toc535313035 \h </w:instrText>
+              <w:instrText xml:space="preserve"> PAGEREF _Toc535409790 \h </w:instrText>
             </w:r>
             <w:r>
               <w:rPr>
@@ -1807,7 +1855,7 @@
               <w:lang w:eastAsia="fr-FR"/>
             </w:rPr>
           </w:pPr>
-          <w:hyperlink w:anchor="_Toc535313036" w:history="1">
+          <w:hyperlink w:anchor="_Toc535409791" w:history="1">
             <w:r>
               <w:rPr>
                 <w:rStyle w:val="Lienhypertexte"/>
@@ -1834,7 +1882,7 @@
                 <w:noProof/>
                 <w:webHidden/>
               </w:rPr>
-              <w:instrText xml:space="preserve"> PAGEREF _Toc535313036 \h </w:instrText>
+              <w:instrText xml:space="preserve"> PAGEREF _Toc535409791 \h </w:instrText>
             </w:r>
             <w:r>
               <w:rPr>
@@ -1877,7 +1925,7 @@
               <w:lang w:eastAsia="fr-FR"/>
             </w:rPr>
           </w:pPr>
-          <w:hyperlink w:anchor="_Toc535313037" w:history="1">
+          <w:hyperlink w:anchor="_Toc535409792" w:history="1">
             <w:r>
               <w:rPr>
                 <w:rStyle w:val="Lienhypertexte"/>
@@ -1904,7 +1952,7 @@
                 <w:noProof/>
                 <w:webHidden/>
               </w:rPr>
-              <w:instrText xml:space="preserve"> PAGEREF _Toc535313037 \h </w:instrText>
+              <w:instrText xml:space="preserve"> PAGEREF _Toc535409792 \h </w:instrText>
             </w:r>
             <w:r>
               <w:rPr>
@@ -1924,7 +1972,7 @@
                 <w:noProof/>
                 <w:webHidden/>
               </w:rPr>
-              <w:t>2</w:t>
+              <w:t>3</w:t>
             </w:r>
             <w:r>
               <w:rPr>
@@ -1947,7 +1995,7 @@
               <w:lang w:eastAsia="fr-FR"/>
             </w:rPr>
           </w:pPr>
-          <w:hyperlink w:anchor="_Toc535313038" w:history="1">
+          <w:hyperlink w:anchor="_Toc535409793" w:history="1">
             <w:r>
               <w:rPr>
                 <w:rStyle w:val="Lienhypertexte"/>
@@ -1974,7 +2022,7 @@
                 <w:noProof/>
                 <w:webHidden/>
               </w:rPr>
-              <w:instrText xml:space="preserve"> PAGEREF _Toc535313038 \h </w:instrText>
+              <w:instrText xml:space="preserve"> PAGEREF _Toc535409793 \h </w:instrText>
             </w:r>
             <w:r>
               <w:rPr>
@@ -1994,7 +2042,7 @@
                 <w:noProof/>
                 <w:webHidden/>
               </w:rPr>
-              <w:t>2</w:t>
+              <w:t>3</w:t>
             </w:r>
             <w:r>
               <w:rPr>
@@ -2017,7 +2065,7 @@
               <w:lang w:eastAsia="fr-FR"/>
             </w:rPr>
           </w:pPr>
-          <w:hyperlink w:anchor="_Toc535313039" w:history="1">
+          <w:hyperlink w:anchor="_Toc535409794" w:history="1">
             <w:r>
               <w:rPr>
                 <w:rStyle w:val="Lienhypertexte"/>
@@ -2044,7 +2092,7 @@
                 <w:noProof/>
                 <w:webHidden/>
               </w:rPr>
-              <w:instrText xml:space="preserve"> PAGEREF _Toc535313039 \h </w:instrText>
+              <w:instrText xml:space="preserve"> PAGEREF _Toc535409794 \h </w:instrText>
             </w:r>
             <w:r>
               <w:rPr>
@@ -2064,7 +2112,7 @@
                 <w:noProof/>
                 <w:webHidden/>
               </w:rPr>
-              <w:t>2</w:t>
+              <w:t>4</w:t>
             </w:r>
             <w:r>
               <w:rPr>
@@ -2087,13 +2135,13 @@
               <w:lang w:eastAsia="fr-FR"/>
             </w:rPr>
           </w:pPr>
-          <w:hyperlink w:anchor="_Toc535313040" w:history="1">
+          <w:hyperlink w:anchor="_Toc535409795" w:history="1">
             <w:r>
               <w:rPr>
                 <w:rStyle w:val="Lienhypertexte"/>
                 <w:noProof/>
               </w:rPr>
-              <w:t>Diagramme de séquence</w:t>
+              <w:t>Diagrammes de séquence</w:t>
             </w:r>
             <w:r>
               <w:rPr>
@@ -2114,7 +2162,7 @@
                 <w:noProof/>
                 <w:webHidden/>
               </w:rPr>
-              <w:instrText xml:space="preserve"> PAGEREF _Toc535313040 \h </w:instrText>
+              <w:instrText xml:space="preserve"> PAGEREF _Toc535409795 \h </w:instrText>
             </w:r>
             <w:r>
               <w:rPr>
@@ -2134,7 +2182,77 @@
                 <w:noProof/>
                 <w:webHidden/>
               </w:rPr>
-              <w:t>2</w:t>
+              <w:t>5</w:t>
+            </w:r>
+            <w:r>
+              <w:rPr>
+                <w:noProof/>
+                <w:webHidden/>
+              </w:rPr>
+              <w:fldChar w:fldCharType="end"/>
+            </w:r>
+          </w:hyperlink>
+        </w:p>
+        <w:p>
+          <w:pPr>
+            <w:pStyle w:val="TM2"/>
+            <w:tabs>
+              <w:tab w:val="right" w:leader="dot" w:pos="9062"/>
+            </w:tabs>
+            <w:rPr>
+              <w:rFonts w:eastAsiaTheme="minorEastAsia"/>
+              <w:noProof/>
+              <w:lang w:eastAsia="fr-FR"/>
+            </w:rPr>
+          </w:pPr>
+          <w:hyperlink w:anchor="_Toc535409796" w:history="1">
+            <w:r>
+              <w:rPr>
+                <w:rStyle w:val="Lienhypertexte"/>
+                <w:noProof/>
+              </w:rPr>
+              <w:t>Résultats</w:t>
+            </w:r>
+            <w:r>
+              <w:rPr>
+                <w:noProof/>
+                <w:webHidden/>
+              </w:rPr>
+              <w:tab/>
+            </w:r>
+            <w:r>
+              <w:rPr>
+                <w:noProof/>
+                <w:webHidden/>
+              </w:rPr>
+              <w:fldChar w:fldCharType="begin"/>
+            </w:r>
+            <w:r>
+              <w:rPr>
+                <w:noProof/>
+                <w:webHidden/>
+              </w:rPr>
+              <w:instrText xml:space="preserve"> PAGEREF _Toc535409796 \h </w:instrText>
+            </w:r>
+            <w:r>
+              <w:rPr>
+                <w:noProof/>
+                <w:webHidden/>
+              </w:rPr>
+            </w:r>
+            <w:r>
+              <w:rPr>
+                <w:noProof/>
+                <w:webHidden/>
+              </w:rPr>
+              <w:fldChar w:fldCharType="separate"/>
+            </w:r>
+            <w:r>
+              <w:rPr>
+                <w:noProof/>
+                <w:webHidden/>
+              </w:rPr>
+              <w:t>6</w:t>
             </w:r>
             <w:r>
               <w:rPr>
@@ -2157,7 +2275,7 @@
               <w:lang w:eastAsia="fr-FR"/>
             </w:rPr>
           </w:pPr>
-          <w:hyperlink r:id="rId11" w:anchor="_Toc535313041" w:history="1">
+          <w:hyperlink r:id="rId11" w:anchor="_Toc535409797" w:history="1">
             <w:r>
               <w:rPr>
                 <w:rStyle w:val="Lienhypertexte"/>
@@ -2184,7 +2302,7 @@
                 <w:noProof/>
                 <w:webHidden/>
               </w:rPr>
-              <w:instrText xml:space="preserve"> PAGEREF _Toc535313041 \h </w:instrText>
+              <w:instrText xml:space="preserve"> PAGEREF _Toc535409797 \h </w:instrText>
             </w:r>
             <w:r>
               <w:rPr>
@@ -2204,7 +2322,7 @@
                 <w:noProof/>
                 <w:webHidden/>
               </w:rPr>
-              <w:t>4</w:t>
+              <w:t>8</w:t>
             </w:r>
             <w:r>
               <w:rPr>
@@ -2227,7 +2345,7 @@
               <w:lang w:eastAsia="fr-FR"/>
             </w:rPr>
           </w:pPr>
-          <w:hyperlink w:anchor="_Toc535313042" w:history="1">
+          <w:hyperlink w:anchor="_Toc535409798" w:history="1">
             <w:r>
               <w:rPr>
                 <w:rStyle w:val="Lienhypertexte"/>
@@ -2254,7 +2372,7 @@
                 <w:noProof/>
                 <w:webHidden/>
               </w:rPr>
-              <w:instrText xml:space="preserve"> PAGEREF _Toc535313042 \h </w:instrText>
+              <w:instrText xml:space="preserve"> PAGEREF _Toc535409798 \h </w:instrText>
             </w:r>
             <w:r>
               <w:rPr>
@@ -2274,7 +2392,7 @@
                 <w:noProof/>
                 <w:webHidden/>
               </w:rPr>
-              <w:t>5</w:t>
+              <w:t>9</w:t>
             </w:r>
             <w:r>
               <w:rPr>
@@ -2299,11 +2417,8 @@
             <w:fldChar w:fldCharType="end"/>
           </w:r>
         </w:p>
-        <w:bookmarkStart w:id="0" w:name="_GoBack" w:displacedByCustomXml="next"/>
-        <w:bookmarkEnd w:id="0" w:displacedByCustomXml="next"/>
       </w:sdtContent>
     </w:sdt>
-    <w:bookmarkStart w:id="1" w:name="_Toc535313035" w:displacedByCustomXml="prev"/>
     <w:p>
       <w:r>
         <w:br w:type="page"/>
@@ -2313,8 +2428,62 @@
       <w:pPr>
         <w:pStyle w:val="Titre1"/>
       </w:pPr>
+      <w:bookmarkStart w:id="0" w:name="_Toc535409789"/>
       <w:r>
         <w:lastRenderedPageBreak/>
+        <w:t>Présentation</w:t>
+      </w:r>
+      <w:bookmarkEnd w:id="0"/>
+    </w:p>
+    <w:p>
+      <w:r>
+        <w:t xml:space="preserve">Le but de ce projet est de créer un jeu de rôle massivement multi-joueur de type MUD (Multi-User Dungeon) en Java avec les Sockets TCP, UDP et/ou RMI. Nous avons personnellement choisi d’utiliser </w:t>
+      </w:r>
+      <w:r>
+        <w:t xml:space="preserve">seulement </w:t>
+      </w:r>
+      <w:r>
+        <w:t>RM</w:t>
+      </w:r>
+      <w:r>
+        <w:t>I.</w:t>
+      </w:r>
+    </w:p>
+    <w:p>
+      <w:r>
+        <w:t>Par soucis de granularité, la réalisation de ce projet a été diviser en 5 étapes</w:t>
+      </w:r>
+      <w:r>
+        <w:t xml:space="preserve"> majeures que l’organisation de ce dossier reprendra.</w:t>
+      </w:r>
+      <w:r>
+        <w:t xml:space="preserve"> Nous nous attacherons pour chacune d’entre d’elles</w:t>
+      </w:r>
+      <w:r>
+        <w:t xml:space="preserve"> de les présenter</w:t>
+      </w:r>
+      <w:r>
+        <w:t xml:space="preserve"> avant </w:t>
+      </w:r>
+      <w:r>
+        <w:t xml:space="preserve">de </w:t>
+      </w:r>
+      <w:r>
+        <w:t xml:space="preserve">fournir la conception et le code source </w:t>
+      </w:r>
+      <w:r>
+        <w:t xml:space="preserve">leur </w:t>
+      </w:r>
+      <w:r>
+        <w:t xml:space="preserve">correspondant. </w:t>
+      </w:r>
+    </w:p>
+    <w:p>
+      <w:pPr>
+        <w:pStyle w:val="Titre1"/>
+      </w:pPr>
+      <w:bookmarkStart w:id="1" w:name="_Toc535409790"/>
+      <w:r>
         <w:t>Étape 1 :</w:t>
       </w:r>
       <w:bookmarkEnd w:id="1"/>
@@ -2323,29 +2492,100 @@
       <w:pPr>
         <w:pStyle w:val="Titre2"/>
       </w:pPr>
-      <w:bookmarkStart w:id="2" w:name="_Toc535313036"/>
+      <w:bookmarkStart w:id="2" w:name="_Toc535409791"/>
       <w:r>
         <w:t>Introduction</w:t>
       </w:r>
       <w:bookmarkEnd w:id="2"/>
+    </w:p>
+    <w:p>
+      <w:r>
+        <w:t xml:space="preserve">La première </w:t>
+      </w:r>
+      <w:r>
+        <w:t xml:space="preserve">étape est la base du programme, elle comprend la mise en place d’un serveur de Donjon </w:t>
+      </w:r>
+      <w:r>
+        <w:t xml:space="preserve">et de discussion </w:t>
+      </w:r>
+      <w:r>
+        <w:t xml:space="preserve">auquel plusieurs joueurs pourront se connecter en simultanée. </w:t>
+      </w:r>
+      <w:r>
+        <w:t>Le Donjon est un damier composé de pièce</w:t>
+      </w:r>
+      <w:r>
+        <w:t>s</w:t>
+      </w:r>
+      <w:r>
+        <w:t xml:space="preserve"> dans lequel les joueurs pourront se déplacer</w:t>
+      </w:r>
+      <w:r>
+        <w:t xml:space="preserve"> dans les pièces nord, sud, est et ouest</w:t>
+      </w:r>
+      <w:r>
+        <w:t>.</w:t>
+      </w:r>
+    </w:p>
+    <w:p>
+      <w:r>
+        <w:t>Après s’être connecté en entrant le nom de leur personnage, les joueurs arrivent dans la pièce de départ et</w:t>
+      </w:r>
+      <w:r>
+        <w:t xml:space="preserve"> les joueurs</w:t>
+      </w:r>
+      <w:r>
+        <w:t xml:space="preserve"> seront prévenu si d’autres</w:t>
+      </w:r>
+      <w:r>
+        <w:t xml:space="preserve"> personnages</w:t>
+      </w:r>
+      <w:r>
+        <w:t xml:space="preserve"> sont dans la même pièce</w:t>
+      </w:r>
+      <w:r>
+        <w:t xml:space="preserve"> ou arrivent dans celle-ci</w:t>
+      </w:r>
+      <w:r>
+        <w:t xml:space="preserve">. Ils pourront communiquer </w:t>
+      </w:r>
+      <w:r>
+        <w:t>avec ces dern</w:t>
+      </w:r>
+      <w:bookmarkStart w:id="3" w:name="_GoBack"/>
+      <w:bookmarkEnd w:id="3"/>
+      <w:r>
+        <w:t>iers via le serveur de discussion.</w:t>
+      </w:r>
+    </w:p>
+    <w:p>
+      <w:r>
+        <w:t>Notre implémentation se fera donc entièrement sur le principe de RMI (</w:t>
+      </w:r>
+      <w:r>
+        <w:rPr>
+          <w:lang w:val="en-US"/>
+        </w:rPr>
+        <w:t>Remote</w:t>
+      </w:r>
+      <w:r>
+        <w:t xml:space="preserve"> Method Invocation</w:t>
+      </w:r>
+      <w:r>
+        <w:t>)</w:t>
+      </w:r>
+      <w:r>
+        <w:t xml:space="preserve"> où les joueurs (clients) se connecteront aux différents serveurs.</w:t>
+      </w:r>
     </w:p>
     <w:p>
       <w:pPr>
         <w:pStyle w:val="Titre2"/>
       </w:pPr>
-      <w:bookmarkStart w:id="3" w:name="_Toc535313037"/>
-      <w:r>
+      <w:bookmarkStart w:id="4" w:name="_Toc535409792"/>
+      <w:r>
+        <w:lastRenderedPageBreak/>
         <w:t>Conception</w:t>
-      </w:r>
-      <w:bookmarkEnd w:id="3"/>
-    </w:p>
-    <w:p>
-      <w:pPr>
-        <w:pStyle w:val="Titre3"/>
-      </w:pPr>
-      <w:bookmarkStart w:id="4" w:name="_Toc535313038"/>
-      <w:r>
-        <w:t>Diagramme de cas d’utilisation</w:t>
       </w:r>
       <w:bookmarkEnd w:id="4"/>
     </w:p>
@@ -2353,22 +2593,576 @@
       <w:pPr>
         <w:pStyle w:val="Titre3"/>
       </w:pPr>
-      <w:bookmarkStart w:id="5" w:name="_Toc535313039"/>
-      <w:r>
-        <w:t>Diagramme de classe participantes</w:t>
+      <w:bookmarkStart w:id="5" w:name="_Toc535409793"/>
+      <w:r>
+        <w:t>Diagramme de cas d’utilisation</w:t>
       </w:r>
       <w:bookmarkEnd w:id="5"/>
+    </w:p>
+    <w:p>
+      <w:pPr>
+        <w:ind w:firstLine="708"/>
+        <w:jc w:val="both"/>
+      </w:pPr>
+      <w:r>
+        <w:rPr>
+          <w:noProof/>
+        </w:rPr>
+        <mc:AlternateContent>
+          <mc:Choice Requires="wps">
+            <w:drawing>
+              <wp:anchor distT="0" distB="0" distL="114300" distR="114300" simplePos="0" relativeHeight="251706368" behindDoc="0" locked="0" layoutInCell="1" allowOverlap="1" wp14:anchorId="63D0E7D7" wp14:editId="3C6E24BB">
+                <wp:simplePos x="0" y="0"/>
+                <wp:positionH relativeFrom="column">
+                  <wp:posOffset>6985</wp:posOffset>
+                </wp:positionH>
+                <wp:positionV relativeFrom="paragraph">
+                  <wp:posOffset>4476750</wp:posOffset>
+                </wp:positionV>
+                <wp:extent cx="5730240" cy="160655"/>
+                <wp:effectExtent l="0" t="0" r="3810" b="0"/>
+                <wp:wrapTopAndBottom/>
+                <wp:docPr id="1" name="Zone de texte 1"/>
+                <wp:cNvGraphicFramePr/>
+                <a:graphic xmlns:a="http://schemas.openxmlformats.org/drawingml/2006/main">
+                  <a:graphicData uri="http://schemas.microsoft.com/office/word/2010/wordprocessingShape">
+                    <wps:wsp>
+                      <wps:cNvSpPr txBox="1"/>
+                      <wps:spPr>
+                        <a:xfrm>
+                          <a:off x="0" y="0"/>
+                          <a:ext cx="5730240" cy="160655"/>
+                        </a:xfrm>
+                        <a:prstGeom prst="rect">
+                          <a:avLst/>
+                        </a:prstGeom>
+                        <a:solidFill>
+                          <a:prstClr val="white"/>
+                        </a:solidFill>
+                        <a:ln>
+                          <a:noFill/>
+                        </a:ln>
+                      </wps:spPr>
+                      <wps:txbx>
+                        <w:txbxContent>
+                          <w:p>
+                            <w:pPr>
+                              <w:pStyle w:val="Lgende"/>
+                              <w:rPr>
+                                <w:noProof/>
+                              </w:rPr>
+                            </w:pPr>
+                            <w:bookmarkStart w:id="6" w:name="_Toc535315579"/>
+                            <w:r>
+                              <w:t xml:space="preserve">Figure </w:t>
+                            </w:r>
+                            <w:r>
+                              <w:rPr>
+                                <w:noProof/>
+                              </w:rPr>
+                              <w:fldChar w:fldCharType="begin"/>
+                            </w:r>
+                            <w:r>
+                              <w:rPr>
+                                <w:noProof/>
+                              </w:rPr>
+                              <w:instrText xml:space="preserve"> SEQ Figure \* ARABIC </w:instrText>
+                            </w:r>
+                            <w:r>
+                              <w:rPr>
+                                <w:noProof/>
+                              </w:rPr>
+                              <w:fldChar w:fldCharType="separate"/>
+                            </w:r>
+                            <w:r>
+                              <w:rPr>
+                                <w:noProof/>
+                              </w:rPr>
+                              <w:t>1</w:t>
+                            </w:r>
+                            <w:r>
+                              <w:rPr>
+                                <w:noProof/>
+                              </w:rPr>
+                              <w:fldChar w:fldCharType="end"/>
+                            </w:r>
+                            <w:r>
+                              <w:t>: Diagramme de cas d'utilisation de l'étape 1</w:t>
+                            </w:r>
+                            <w:bookmarkEnd w:id="6"/>
+                          </w:p>
+                        </w:txbxContent>
+                      </wps:txbx>
+                      <wps:bodyPr rot="0" spcFirstLastPara="0" vertOverflow="overflow" horzOverflow="overflow" vert="horz" wrap="square" lIns="0" tIns="0" rIns="0" bIns="0" numCol="1" spcCol="0" rtlCol="0" fromWordArt="0" anchor="t" anchorCtr="0" forceAA="0" compatLnSpc="1">
+                        <a:prstTxWarp prst="textNoShape">
+                          <a:avLst/>
+                        </a:prstTxWarp>
+                        <a:noAutofit/>
+                      </wps:bodyPr>
+                    </wps:wsp>
+                  </a:graphicData>
+                </a:graphic>
+                <wp14:sizeRelV relativeFrom="margin">
+                  <wp14:pctHeight>0</wp14:pctHeight>
+                </wp14:sizeRelV>
+              </wp:anchor>
+            </w:drawing>
+          </mc:Choice>
+          <mc:Fallback>
+            <w:pict>
+              <v:shape w14:anchorId="63D0E7D7" id="Zone de texte 1" o:spid="_x0000_s1031" type="#_x0000_t202" style="position:absolute;left:0;text-align:left;margin-left:.55pt;margin-top:352.5pt;width:451.2pt;height:12.65pt;z-index:251706368;visibility:visible;mso-wrap-style:square;mso-height-percent:0;mso-wrap-distance-left:9pt;mso-wrap-distance-top:0;mso-wrap-distance-right:9pt;mso-wrap-distance-bottom:0;mso-position-horizontal:absolute;mso-position-horizontal-relative:text;mso-position-vertical:absolute;mso-position-vertical-relative:text;mso-height-percent:0;mso-height-relative:margin;v-text-anchor:top" o:gfxdata="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" stroked="f">
+                <v:textbox inset="0,0,0,0">
+                  <w:txbxContent>
+                    <w:p>
+                      <w:pPr>
+                        <w:pStyle w:val="Lgende"/>
+                        <w:rPr>
+                          <w:noProof/>
+                        </w:rPr>
+                      </w:pPr>
+                      <w:bookmarkStart w:id="7" w:name="_Toc535315579"/>
+                      <w:r>
+                        <w:t xml:space="preserve">Figure </w:t>
+                      </w:r>
+                      <w:r>
+                        <w:rPr>
+                          <w:noProof/>
+                        </w:rPr>
+                        <w:fldChar w:fldCharType="begin"/>
+                      </w:r>
+                      <w:r>
+                        <w:rPr>
+                          <w:noProof/>
+                        </w:rPr>
+                        <w:instrText xml:space="preserve"> SEQ Figure \* ARABIC </w:instrText>
+                      </w:r>
+                      <w:r>
+                        <w:rPr>
+                          <w:noProof/>
+                        </w:rPr>
+                        <w:fldChar w:fldCharType="separate"/>
+                      </w:r>
+                      <w:r>
+                        <w:rPr>
+                          <w:noProof/>
+                        </w:rPr>
+                        <w:t>1</w:t>
+                      </w:r>
+                      <w:r>
+                        <w:rPr>
+                          <w:noProof/>
+                        </w:rPr>
+                        <w:fldChar w:fldCharType="end"/>
+                      </w:r>
+                      <w:r>
+                        <w:t>: Diagramme de cas d'utilisation de l'étape 1</w:t>
+                      </w:r>
+                      <w:bookmarkEnd w:id="7"/>
+                    </w:p>
+                  </w:txbxContent>
+                </v:textbox>
+                <w10:wrap type="topAndBottom"/>
+              </v:shape>
+            </w:pict>
+          </mc:Fallback>
+        </mc:AlternateContent>
+      </w:r>
+      <w:r>
+        <w:rPr>
+          <w:noProof/>
+        </w:rPr>
+        <w:drawing>
+          <wp:anchor distT="0" distB="0" distL="114300" distR="114300" simplePos="0" relativeHeight="251704320" behindDoc="0" locked="0" layoutInCell="1" allowOverlap="1" wp14:anchorId="3CE45ADC" wp14:editId="34629BED">
+            <wp:simplePos x="0" y="0"/>
+            <wp:positionH relativeFrom="margin">
+              <wp:posOffset>7620</wp:posOffset>
+            </wp:positionH>
+            <wp:positionV relativeFrom="paragraph">
+              <wp:posOffset>243535</wp:posOffset>
+            </wp:positionV>
+            <wp:extent cx="5730240" cy="4206240"/>
+            <wp:effectExtent l="19050" t="19050" r="22860" b="22860"/>
+            <wp:wrapTopAndBottom/>
+            <wp:docPr id="14" name="Image 14"/>
+            <wp:cNvGraphicFramePr>
+              <a:graphicFrameLocks xmlns:a="http://schemas.openxmlformats.org/drawingml/2006/main" noChangeAspect="1"/>
+            </wp:cNvGraphicFramePr>
+            <a:graphic xmlns:a="http://schemas.openxmlformats.org/drawingml/2006/main">
+              <a:graphicData uri="http://schemas.openxmlformats.org/drawingml/2006/picture">
+                <pic:pic xmlns:pic="http://schemas.openxmlformats.org/drawingml/2006/picture">
+                  <pic:nvPicPr>
+                    <pic:cNvPr id="0" name="Picture 3"/>
+                    <pic:cNvPicPr>
+                      <a:picLocks noChangeAspect="1" noChangeArrowheads="1"/>
+                    </pic:cNvPicPr>
+                  </pic:nvPicPr>
+                  <pic:blipFill rotWithShape="1">
+                    <a:blip r:embed="rId12">
+                      <a:extLst>
+                        <a:ext uri="{28A0092B-C50C-407E-A947-70E740481C1C}">
+                          <a14:useLocalDpi xmlns:a14="http://schemas.microsoft.com/office/drawing/2010/main" val="0"/>
+                        </a:ext>
+                      </a:extLst>
+                    </a:blip>
+                    <a:srcRect t="44964" r="9061"/>
+                    <a:stretch/>
+                  </pic:blipFill>
+                  <pic:spPr bwMode="auto">
+                    <a:xfrm>
+                      <a:off x="0" y="0"/>
+                      <a:ext cx="5730240" cy="4206240"/>
+                    </a:xfrm>
+                    <a:prstGeom prst="rect">
+                      <a:avLst/>
+                    </a:prstGeom>
+                    <a:noFill/>
+                    <a:ln>
+                      <a:solidFill>
+                        <a:schemeClr val="tx1"/>
+                      </a:solidFill>
+                    </a:ln>
+                    <a:extLst>
+                      <a:ext uri="{53640926-AAD7-44D8-BBD7-CCE9431645EC}">
+                        <a14:shadowObscured xmlns:a14="http://schemas.microsoft.com/office/drawing/2010/main"/>
+                      </a:ext>
+                    </a:extLst>
+                  </pic:spPr>
+                </pic:pic>
+              </a:graphicData>
+            </a:graphic>
+            <wp14:sizeRelH relativeFrom="margin">
+              <wp14:pctWidth>0</wp14:pctWidth>
+            </wp14:sizeRelH>
+            <wp14:sizeRelV relativeFrom="margin">
+              <wp14:pctHeight>0</wp14:pctHeight>
+            </wp14:sizeRelV>
+          </wp:anchor>
+        </w:drawing>
+      </w:r>
+      <w:r>
+        <w:t xml:space="preserve">Voici </w:t>
+      </w:r>
+      <w:r>
+        <w:t>le diagramme de cas d’utilisation de l’étape 1 :</w:t>
+      </w:r>
+    </w:p>
+    <w:p>
+      <w:pPr>
+        <w:ind w:firstLine="708"/>
+        <w:jc w:val="both"/>
+      </w:pPr>
+    </w:p>
+    <w:p>
+      <w:pPr>
+        <w:rPr>
+          <w:rFonts w:asciiTheme="majorHAnsi" w:eastAsiaTheme="majorEastAsia" w:hAnsiTheme="majorHAnsi" w:cstheme="majorBidi"/>
+          <w:i/>
+          <w:color w:val="000000" w:themeColor="text1"/>
+          <w:sz w:val="24"/>
+          <w:szCs w:val="24"/>
+        </w:rPr>
+      </w:pPr>
+      <w:r>
+        <w:br w:type="page"/>
+      </w:r>
     </w:p>
     <w:p>
       <w:pPr>
         <w:pStyle w:val="Titre3"/>
       </w:pPr>
-      <w:bookmarkStart w:id="6" w:name="_Toc535313040"/>
-      <w:r>
-        <w:t>Diagramme de séquence</w:t>
-      </w:r>
-      <w:bookmarkEnd w:id="6"/>
+      <w:bookmarkStart w:id="8" w:name="_Toc535409794"/>
+      <w:r>
+        <w:lastRenderedPageBreak/>
+        <w:t>Diagramme de classe participantes</w:t>
+      </w:r>
+      <w:bookmarkEnd w:id="8"/>
     </w:p>
+    <w:p>
+      <w:pPr>
+        <w:rPr>
+          <w:rFonts w:asciiTheme="majorHAnsi" w:eastAsiaTheme="majorEastAsia" w:hAnsiTheme="majorHAnsi" w:cstheme="majorBidi"/>
+          <w:i/>
+          <w:color w:val="000000" w:themeColor="text1"/>
+          <w:sz w:val="24"/>
+          <w:szCs w:val="24"/>
+        </w:rPr>
+      </w:pPr>
+      <w:r>
+        <w:rPr>
+          <w:noProof/>
+        </w:rPr>
+        <mc:AlternateContent>
+          <mc:Choice Requires="wps">
+            <w:drawing>
+              <wp:anchor distT="0" distB="0" distL="114300" distR="114300" simplePos="0" relativeHeight="251709440" behindDoc="0" locked="0" layoutInCell="1" allowOverlap="1" wp14:anchorId="40AFCF91" wp14:editId="07DBCB8C">
+                <wp:simplePos x="0" y="0"/>
+                <wp:positionH relativeFrom="margin">
+                  <wp:posOffset>0</wp:posOffset>
+                </wp:positionH>
+                <wp:positionV relativeFrom="paragraph">
+                  <wp:posOffset>6798310</wp:posOffset>
+                </wp:positionV>
+                <wp:extent cx="5760720" cy="153035"/>
+                <wp:effectExtent l="0" t="0" r="0" b="0"/>
+                <wp:wrapTopAndBottom/>
+                <wp:docPr id="16" name="Zone de texte 16"/>
+                <wp:cNvGraphicFramePr/>
+                <a:graphic xmlns:a="http://schemas.openxmlformats.org/drawingml/2006/main">
+                  <a:graphicData uri="http://schemas.microsoft.com/office/word/2010/wordprocessingShape">
+                    <wps:wsp>
+                      <wps:cNvSpPr txBox="1"/>
+                      <wps:spPr>
+                        <a:xfrm>
+                          <a:off x="0" y="0"/>
+                          <a:ext cx="5760720" cy="153035"/>
+                        </a:xfrm>
+                        <a:prstGeom prst="rect">
+                          <a:avLst/>
+                        </a:prstGeom>
+                        <a:solidFill>
+                          <a:prstClr val="white"/>
+                        </a:solidFill>
+                        <a:ln>
+                          <a:noFill/>
+                        </a:ln>
+                      </wps:spPr>
+                      <wps:txbx>
+                        <w:txbxContent>
+                          <w:p>
+                            <w:pPr>
+                              <w:pStyle w:val="Lgende"/>
+                            </w:pPr>
+                            <w:bookmarkStart w:id="9" w:name="_Toc535315580"/>
+                            <w:r>
+                              <w:t xml:space="preserve">Figure </w:t>
+                            </w:r>
+                            <w:r>
+                              <w:rPr>
+                                <w:noProof/>
+                              </w:rPr>
+                              <w:fldChar w:fldCharType="begin"/>
+                            </w:r>
+                            <w:r>
+                              <w:rPr>
+                                <w:noProof/>
+                              </w:rPr>
+                              <w:instrText xml:space="preserve"> SEQ Figure \* ARABIC </w:instrText>
+                            </w:r>
+                            <w:r>
+                              <w:rPr>
+                                <w:noProof/>
+                              </w:rPr>
+                              <w:fldChar w:fldCharType="separate"/>
+                            </w:r>
+                            <w:r>
+                              <w:rPr>
+                                <w:noProof/>
+                              </w:rPr>
+                              <w:t>2</w:t>
+                            </w:r>
+                            <w:r>
+                              <w:rPr>
+                                <w:noProof/>
+                              </w:rPr>
+                              <w:fldChar w:fldCharType="end"/>
+                            </w:r>
+                            <w:r>
+                              <w:t>: Diagramme de classes participantes de l'étape 1</w:t>
+                            </w:r>
+                            <w:bookmarkEnd w:id="9"/>
+                          </w:p>
+                        </w:txbxContent>
+                      </wps:txbx>
+                      <wps:bodyPr rot="0" spcFirstLastPara="0" vertOverflow="overflow" horzOverflow="overflow" vert="horz" wrap="square" lIns="0" tIns="0" rIns="0" bIns="0" numCol="1" spcCol="0" rtlCol="0" fromWordArt="0" anchor="t" anchorCtr="0" forceAA="0" compatLnSpc="1">
+                        <a:prstTxWarp prst="textNoShape">
+                          <a:avLst/>
+                        </a:prstTxWarp>
+                        <a:noAutofit/>
+                      </wps:bodyPr>
+                    </wps:wsp>
+                  </a:graphicData>
+                </a:graphic>
+                <wp14:sizeRelV relativeFrom="margin">
+                  <wp14:pctHeight>0</wp14:pctHeight>
+                </wp14:sizeRelV>
+              </wp:anchor>
+            </w:drawing>
+          </mc:Choice>
+          <mc:Fallback>
+            <w:pict>
+              <v:shape w14:anchorId="40AFCF91" id="Zone de texte 16" o:spid="_x0000_s1032" type="#_x0000_t202" style="position:absolute;margin-left:0;margin-top:535.3pt;width:453.6pt;height:12.05pt;z-index:251709440;visibility:visible;mso-wrap-style:square;mso-height-percent:0;mso-wrap-distance-left:9pt;mso-wrap-distance-top:0;mso-wrap-distance-right:9pt;mso-wrap-distance-bottom:0;mso-position-horizontal:absolute;mso-position-horizontal-relative:margin;mso-position-vertical:absolute;mso-position-vertical-relative:text;mso-height-percent:0;mso-height-relative:margin;v-text-anchor:top" o:gfxdata="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" stroked="f">
+                <v:textbox inset="0,0,0,0">
+                  <w:txbxContent>
+                    <w:p>
+                      <w:pPr>
+                        <w:pStyle w:val="Lgende"/>
+                      </w:pPr>
+                      <w:bookmarkStart w:id="10" w:name="_Toc535315580"/>
+                      <w:r>
+                        <w:t xml:space="preserve">Figure </w:t>
+                      </w:r>
+                      <w:r>
+                        <w:rPr>
+                          <w:noProof/>
+                        </w:rPr>
+                        <w:fldChar w:fldCharType="begin"/>
+                      </w:r>
+                      <w:r>
+                        <w:rPr>
+                          <w:noProof/>
+                        </w:rPr>
+                        <w:instrText xml:space="preserve"> SEQ Figure \* ARABIC </w:instrText>
+                      </w:r>
+                      <w:r>
+                        <w:rPr>
+                          <w:noProof/>
+                        </w:rPr>
+                        <w:fldChar w:fldCharType="separate"/>
+                      </w:r>
+                      <w:r>
+                        <w:rPr>
+                          <w:noProof/>
+                        </w:rPr>
+                        <w:t>2</w:t>
+                      </w:r>
+                      <w:r>
+                        <w:rPr>
+                          <w:noProof/>
+                        </w:rPr>
+                        <w:fldChar w:fldCharType="end"/>
+                      </w:r>
+                      <w:r>
+                        <w:t>: Diagramme de classes participantes de l'étape 1</w:t>
+                      </w:r>
+                      <w:bookmarkEnd w:id="10"/>
+                    </w:p>
+                  </w:txbxContent>
+                </v:textbox>
+                <w10:wrap type="topAndBottom" anchorx="margin"/>
+              </v:shape>
+            </w:pict>
+          </mc:Fallback>
+        </mc:AlternateContent>
+      </w:r>
+      <w:r>
+        <w:rPr>
+          <w:noProof/>
+        </w:rPr>
+        <w:drawing>
+          <wp:anchor distT="0" distB="0" distL="114300" distR="114300" simplePos="0" relativeHeight="251707392" behindDoc="0" locked="0" layoutInCell="1" allowOverlap="1" wp14:anchorId="6F0C3346" wp14:editId="1881A654">
+            <wp:simplePos x="0" y="0"/>
+            <wp:positionH relativeFrom="column">
+              <wp:posOffset>-635</wp:posOffset>
+            </wp:positionH>
+            <wp:positionV relativeFrom="paragraph">
+              <wp:posOffset>251790</wp:posOffset>
+            </wp:positionV>
+            <wp:extent cx="5760720" cy="6523990"/>
+            <wp:effectExtent l="0" t="0" r="0" b="0"/>
+            <wp:wrapTopAndBottom/>
+            <wp:docPr id="15" name="Image 15"/>
+            <wp:cNvGraphicFramePr>
+              <a:graphicFrameLocks xmlns:a="http://schemas.openxmlformats.org/drawingml/2006/main" noChangeAspect="1"/>
+            </wp:cNvGraphicFramePr>
+            <a:graphic xmlns:a="http://schemas.openxmlformats.org/drawingml/2006/main">
+              <a:graphicData uri="http://schemas.openxmlformats.org/drawingml/2006/picture">
+                <pic:pic xmlns:pic="http://schemas.openxmlformats.org/drawingml/2006/picture">
+                  <pic:nvPicPr>
+                    <pic:cNvPr id="0" name="Picture 5"/>
+                    <pic:cNvPicPr>
+                      <a:picLocks noChangeAspect="1" noChangeArrowheads="1"/>
+                    </pic:cNvPicPr>
+                  </pic:nvPicPr>
+                  <pic:blipFill>
+                    <a:blip r:embed="rId13">
+                      <a:extLst>
+                        <a:ext uri="{28A0092B-C50C-407E-A947-70E740481C1C}">
+                          <a14:useLocalDpi xmlns:a14="http://schemas.microsoft.com/office/drawing/2010/main" val="0"/>
+                        </a:ext>
+                      </a:extLst>
+                    </a:blip>
+                    <a:srcRect/>
+                    <a:stretch>
+                      <a:fillRect/>
+                    </a:stretch>
+                  </pic:blipFill>
+                  <pic:spPr bwMode="auto">
+                    <a:xfrm>
+                      <a:off x="0" y="0"/>
+                      <a:ext cx="5760720" cy="6523990"/>
+                    </a:xfrm>
+                    <a:prstGeom prst="rect">
+                      <a:avLst/>
+                    </a:prstGeom>
+                    <a:noFill/>
+                    <a:ln>
+                      <a:noFill/>
+                    </a:ln>
+                  </pic:spPr>
+                </pic:pic>
+              </a:graphicData>
+            </a:graphic>
+          </wp:anchor>
+        </w:drawing>
+      </w:r>
+      <w:r>
+        <w:tab/>
+        <w:t>Voici notre diagramme de classe participantes de notre étape 1 :</w:t>
+      </w:r>
+      <w:r>
+        <w:t xml:space="preserve"> </w:t>
+      </w:r>
+      <w:r>
+        <w:br w:type="page"/>
+      </w:r>
+    </w:p>
+    <w:p>
+      <w:pPr>
+        <w:pStyle w:val="Titre3"/>
+      </w:pPr>
+      <w:bookmarkStart w:id="11" w:name="_Toc535409795"/>
+      <w:r>
+        <w:lastRenderedPageBreak/>
+        <w:t>Diagramme</w:t>
+      </w:r>
+      <w:r>
+        <w:t>s</w:t>
+      </w:r>
+      <w:r>
+        <w:t xml:space="preserve"> de séquence</w:t>
+      </w:r>
+      <w:bookmarkEnd w:id="11"/>
+    </w:p>
+    <w:p/>
+    <w:p>
+      <w:pPr>
+        <w:rPr>
+          <w:rFonts w:asciiTheme="majorHAnsi" w:eastAsiaTheme="majorEastAsia" w:hAnsiTheme="majorHAnsi" w:cstheme="majorBidi"/>
+          <w:color w:val="000000" w:themeColor="text1"/>
+          <w:sz w:val="28"/>
+          <w:szCs w:val="26"/>
+          <w:u w:val="single"/>
+        </w:rPr>
+      </w:pPr>
+      <w:r>
+        <w:br w:type="page"/>
+      </w:r>
+    </w:p>
+    <w:p>
+      <w:pPr>
+        <w:pStyle w:val="Titre2"/>
+      </w:pPr>
+      <w:bookmarkStart w:id="12" w:name="_Toc535409796"/>
+      <w:r>
+        <w:lastRenderedPageBreak/>
+        <w:t>Résultat</w:t>
+      </w:r>
+      <w:r>
+        <w:t>s</w:t>
+      </w:r>
+      <w:bookmarkEnd w:id="12"/>
+    </w:p>
+    <w:p/>
     <w:p/>
     <w:p>
       <w:pPr>
@@ -2381,6 +3175,17 @@
       </w:r>
     </w:p>
     <w:p>
+      <w:pPr>
+        <w:pStyle w:val="Tabledesillustrations"/>
+        <w:tabs>
+          <w:tab w:val="right" w:leader="dot" w:pos="9062"/>
+        </w:tabs>
+        <w:rPr>
+          <w:rFonts w:eastAsiaTheme="minorEastAsia"/>
+          <w:noProof/>
+          <w:lang w:eastAsia="fr-FR"/>
+        </w:rPr>
+      </w:pPr>
       <w:r>
         <w:rPr>
           <w:b/>
@@ -2406,12 +3211,135 @@
         </w:rPr>
         <w:fldChar w:fldCharType="separate"/>
       </w:r>
-      <w:r>
+      <w:hyperlink r:id="rId14" w:anchor="_Toc535315579" w:history="1">
+        <w:r>
+          <w:rPr>
+            <w:rStyle w:val="Lienhypertexte"/>
+            <w:noProof/>
+          </w:rPr>
+          <w:t>Figure 1: Diagramme de cas d'utilisation de l'étape 1</w:t>
+        </w:r>
+        <w:r>
+          <w:rPr>
+            <w:noProof/>
+            <w:webHidden/>
+          </w:rPr>
+          <w:tab/>
+        </w:r>
+        <w:r>
+          <w:rPr>
+            <w:noProof/>
+            <w:webHidden/>
+          </w:rPr>
+          <w:fldChar w:fldCharType="begin"/>
+        </w:r>
+        <w:r>
+          <w:rPr>
+            <w:noProof/>
+            <w:webHidden/>
+          </w:rPr>
+          <w:instrText xml:space="preserve"> PAGEREF _Toc535315579 \h </w:instrText>
+        </w:r>
+        <w:r>
+          <w:rPr>
+            <w:noProof/>
+            <w:webHidden/>
+          </w:rPr>
+        </w:r>
+        <w:r>
+          <w:rPr>
+            <w:noProof/>
+            <w:webHidden/>
+          </w:rPr>
+          <w:fldChar w:fldCharType="separate"/>
+        </w:r>
+        <w:r>
+          <w:rPr>
+            <w:noProof/>
+            <w:webHidden/>
+          </w:rPr>
+          <w:t>4</w:t>
+        </w:r>
+        <w:r>
+          <w:rPr>
+            <w:noProof/>
+            <w:webHidden/>
+          </w:rPr>
+          <w:fldChar w:fldCharType="end"/>
+        </w:r>
+      </w:hyperlink>
+    </w:p>
+    <w:p>
+      <w:pPr>
+        <w:pStyle w:val="Tabledesillustrations"/>
+        <w:tabs>
+          <w:tab w:val="right" w:leader="dot" w:pos="9062"/>
+        </w:tabs>
         <w:rPr>
+          <w:rFonts w:eastAsiaTheme="minorEastAsia"/>
           <w:noProof/>
+          <w:lang w:eastAsia="fr-FR"/>
         </w:rPr>
-        <w:t>Aucune entrée de table d'illustration n'a été trouvée.</w:t>
-      </w:r>
+      </w:pPr>
+      <w:hyperlink r:id="rId15" w:anchor="_Toc535315580" w:history="1">
+        <w:r>
+          <w:rPr>
+            <w:rStyle w:val="Lienhypertexte"/>
+            <w:noProof/>
+          </w:rPr>
+          <w:t>Figure 2: Diagramme de classes participantes de l'étape 1</w:t>
+        </w:r>
+        <w:r>
+          <w:rPr>
+            <w:noProof/>
+            <w:webHidden/>
+          </w:rPr>
+          <w:tab/>
+        </w:r>
+        <w:r>
+          <w:rPr>
+            <w:noProof/>
+            <w:webHidden/>
+          </w:rPr>
+          <w:fldChar w:fldCharType="begin"/>
+        </w:r>
+        <w:r>
+          <w:rPr>
+            <w:noProof/>
+            <w:webHidden/>
+          </w:rPr>
+          <w:instrText xml:space="preserve"> PAGEREF _Toc535315580 \h </w:instrText>
+        </w:r>
+        <w:r>
+          <w:rPr>
+            <w:noProof/>
+            <w:webHidden/>
+          </w:rPr>
+        </w:r>
+        <w:r>
+          <w:rPr>
+            <w:noProof/>
+            <w:webHidden/>
+          </w:rPr>
+          <w:fldChar w:fldCharType="separate"/>
+        </w:r>
+        <w:r>
+          <w:rPr>
+            <w:noProof/>
+            <w:webHidden/>
+          </w:rPr>
+          <w:t>5</w:t>
+        </w:r>
+        <w:r>
+          <w:rPr>
+            <w:noProof/>
+            <w:webHidden/>
+          </w:rPr>
+          <w:fldChar w:fldCharType="end"/>
+        </w:r>
+      </w:hyperlink>
+    </w:p>
+    <w:p>
       <w:r>
         <w:rPr>
           <w:b/>
@@ -2820,7 +3748,7 @@
               </mc:Choice>
               <mc:Fallback>
                 <w:pict>
-                  <v:shape w14:anchorId="2D273B9A" id="Zone de texte 5" o:spid="_x0000_s1031" type="#_x0000_t202" style="position:absolute;margin-left:0;margin-top:0;width:288.25pt;height:287.5pt;z-index:251679744;visibility:visible;mso-wrap-style:square;mso-width-percent:734;mso-height-percent:363;mso-left-percent:150;mso-top-percent:91;mso-wrap-distance-left:9pt;mso-wrap-distance-top:0;mso-wrap-distance-right:9pt;mso-wrap-distance-bottom:0;mso-position-horizontal-relative:page;mso-position-vertical-relative:page;mso-width-percent:734;mso-height-percent:363;mso-left-percent:150;mso-top-percent:91;mso-width-relative:page;mso-height-relative:page;v-text-anchor:bottom" o:gfxdata="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" filled="f" stroked="f" strokeweight=".5pt">
+                  <v:shape w14:anchorId="2D273B9A" id="Zone de texte 5" o:spid="_x0000_s1033" type="#_x0000_t202" style="position:absolute;margin-left:0;margin-top:0;width:288.25pt;height:287.5pt;z-index:251679744;visibility:visible;mso-wrap-style:square;mso-width-percent:734;mso-height-percent:363;mso-left-percent:150;mso-top-percent:91;mso-wrap-distance-left:9pt;mso-wrap-distance-top:0;mso-wrap-distance-right:9pt;mso-wrap-distance-bottom:0;mso-position-horizontal-relative:page;mso-position-vertical-relative:page;mso-width-percent:734;mso-height-percent:363;mso-left-percent:150;mso-top-percent:91;mso-width-relative:page;mso-height-relative:page;v-text-anchor:bottom" o:gfxdata="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" filled="f" stroked="f" strokeweight=".5pt">
                     <v:textbox style="mso-fit-shape-to-text:t" inset="0,0,0,0">
                       <w:txbxContent>
                         <w:sdt>
@@ -3092,7 +4020,7 @@
               </mc:Choice>
               <mc:Fallback>
                 <w:pict>
-                  <v:shape w14:anchorId="383BC54D" id="Zone de texte 6" o:spid="_x0000_s1032" type="#_x0000_t202" style="position:absolute;margin-left:0;margin-top:0;width:453pt;height:51.4pt;z-index:251678720;visibility:visible;mso-wrap-style:square;mso-width-percent:734;mso-height-percent:80;mso-left-percent:150;mso-top-percent:837;mso-wrap-distance-left:9pt;mso-wrap-distance-top:0;mso-wrap-distance-right:9pt;mso-wrap-distance-bottom:0;mso-position-horizontal-relative:page;mso-position-vertical-relative:page;mso-width-percent:734;mso-height-percent:80;mso-left-percent:150;mso-top-percent:837;mso-width-relative:page;mso-height-relative:page;v-text-anchor:bottom" o:gfxdata="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" filled="f" stroked="f" strokeweight=".5pt">
+                  <v:shape w14:anchorId="383BC54D" id="Zone de texte 6" o:spid="_x0000_s1034" type="#_x0000_t202" style="position:absolute;margin-left:0;margin-top:0;width:453pt;height:51.4pt;z-index:251678720;visibility:visible;mso-wrap-style:square;mso-width-percent:734;mso-height-percent:80;mso-left-percent:150;mso-top-percent:837;mso-wrap-distance-left:9pt;mso-wrap-distance-top:0;mso-wrap-distance-right:9pt;mso-wrap-distance-bottom:0;mso-position-horizontal-relative:page;mso-position-vertical-relative:page;mso-width-percent:734;mso-height-percent:80;mso-left-percent:150;mso-top-percent:837;mso-width-relative:page;mso-height-relative:page;v-text-anchor:bottom" o:gfxdata="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" filled="f" stroked="f" strokeweight=".5pt">
                     <v:textbox inset="0,0,0,0">
                       <w:txbxContent>
                         <w:sdt>
@@ -3482,7 +4410,7 @@
           </mc:Choice>
           <mc:Fallback>
             <w:pict>
-              <v:shape w14:anchorId="3561D66B" id="_x0000_s1033" type="#_x0000_t202" style="position:absolute;margin-left:0;margin-top:410.15pt;width:197.25pt;height:110.6pt;z-index:251683840;visibility:visible;mso-wrap-style:square;mso-width-percent:0;mso-height-percent:200;mso-wrap-distance-left:9pt;mso-wrap-distance-top:3.6pt;mso-wrap-distance-right:9pt;mso-wrap-distance-bottom:3.6pt;mso-position-horizontal:center;mso-position-horizontal-relative:margin;mso-position-vertical:absolute;mso-position-vertical-relative:text;mso-width-percent:0;mso-height-percent:200;mso-width-relative:margin;mso-height-relative:margin;v-text-anchor:top" o:gfxdata="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" stroked="f">
+              <v:shape w14:anchorId="3561D66B" id="_x0000_s1035" type="#_x0000_t202" style="position:absolute;margin-left:0;margin-top:410.15pt;width:197.25pt;height:110.6pt;z-index:251683840;visibility:visible;mso-wrap-style:square;mso-width-percent:0;mso-height-percent:200;mso-wrap-distance-left:9pt;mso-wrap-distance-top:3.6pt;mso-wrap-distance-right:9pt;mso-wrap-distance-bottom:3.6pt;mso-position-horizontal:center;mso-position-horizontal-relative:margin;mso-position-vertical:absolute;mso-position-vertical-relative:text;mso-width-percent:0;mso-height-percent:200;mso-width-relative:margin;mso-height-relative:margin;v-text-anchor:top" o:gfxdata="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" stroked="f">
                 <v:textbox style="mso-fit-shape-to-text:t">
                   <w:txbxContent>
                     <w:p>
@@ -3576,28 +4504,19 @@
                           <w:p>
                             <w:pPr>
                               <w:pStyle w:val="Titre1"/>
-                              <w:rPr>
-                                <w:sz w:val="56"/>
-                              </w:rPr>
                             </w:pPr>
-                            <w:bookmarkStart w:id="7" w:name="_Toc534638125"/>
-                            <w:bookmarkStart w:id="8" w:name="_Toc534638209"/>
-                            <w:bookmarkStart w:id="9" w:name="_Toc535313041"/>
+                            <w:bookmarkStart w:id="13" w:name="_Toc534638125"/>
+                            <w:bookmarkStart w:id="14" w:name="_Toc534638209"/>
+                            <w:bookmarkStart w:id="15" w:name="_Toc535409797"/>
                             <w:r>
-                              <w:rPr>
-                                <w:sz w:val="56"/>
-                              </w:rPr>
                               <w:t>ANNEXE</w:t>
                             </w:r>
-                            <w:bookmarkEnd w:id="7"/>
-                            <w:bookmarkEnd w:id="8"/>
+                            <w:bookmarkEnd w:id="13"/>
+                            <w:bookmarkEnd w:id="14"/>
                             <w:r>
-                              <w:rPr>
-                                <w:sz w:val="56"/>
-                              </w:rPr>
                               <w:t>S</w:t>
                             </w:r>
-                            <w:bookmarkEnd w:id="9"/>
+                            <w:bookmarkEnd w:id="15"/>
                           </w:p>
                         </w:txbxContent>
                       </wps:txbx>
@@ -3618,34 +4537,25 @@
           </mc:Choice>
           <mc:Fallback>
             <w:pict>
-              <v:shape w14:anchorId="2E37317B" id="Zone de texte 4" o:spid="_x0000_s1034" type="#_x0000_t202" style="position:absolute;margin-left:0;margin-top:144.7pt;width:121.55pt;height:64.5pt;z-index:251684864;visibility:visible;mso-wrap-style:square;mso-width-percent:0;mso-height-percent:0;mso-wrap-distance-left:9pt;mso-wrap-distance-top:3.6pt;mso-wrap-distance-right:9pt;mso-wrap-distance-bottom:3.6pt;mso-position-horizontal:center;mso-position-horizontal-relative:margin;mso-position-vertical:absolute;mso-position-vertical-relative:text;mso-width-percent:0;mso-height-percent:0;mso-width-relative:margin;mso-height-relative:margin;v-text-anchor:top" o:gfxdata="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" stroked="f">
+              <v:shape w14:anchorId="2E37317B" id="Zone de texte 4" o:spid="_x0000_s1036" type="#_x0000_t202" style="position:absolute;margin-left:0;margin-top:144.7pt;width:121.55pt;height:64.5pt;z-index:251684864;visibility:visible;mso-wrap-style:square;mso-width-percent:0;mso-height-percent:0;mso-wrap-distance-left:9pt;mso-wrap-distance-top:3.6pt;mso-wrap-distance-right:9pt;mso-wrap-distance-bottom:3.6pt;mso-position-horizontal:center;mso-position-horizontal-relative:margin;mso-position-vertical:absolute;mso-position-vertical-relative:text;mso-width-percent:0;mso-height-percent:0;mso-width-relative:margin;mso-height-relative:margin;v-text-anchor:top" o:gfxdata="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" stroked="f">
                 <v:textbox>
                   <w:txbxContent>
                     <w:p>
                       <w:pPr>
                         <w:pStyle w:val="Titre1"/>
-                        <w:rPr>
-                          <w:sz w:val="56"/>
-                        </w:rPr>
                       </w:pPr>
-                      <w:bookmarkStart w:id="10" w:name="_Toc534638125"/>
-                      <w:bookmarkStart w:id="11" w:name="_Toc534638209"/>
-                      <w:bookmarkStart w:id="12" w:name="_Toc535313041"/>
+                      <w:bookmarkStart w:id="16" w:name="_Toc534638125"/>
+                      <w:bookmarkStart w:id="17" w:name="_Toc534638209"/>
+                      <w:bookmarkStart w:id="18" w:name="_Toc535409797"/>
                       <w:r>
-                        <w:rPr>
-                          <w:sz w:val="56"/>
-                        </w:rPr>
                         <w:t>ANNEXE</w:t>
                       </w:r>
-                      <w:bookmarkEnd w:id="10"/>
-                      <w:bookmarkEnd w:id="11"/>
+                      <w:bookmarkEnd w:id="16"/>
+                      <w:bookmarkEnd w:id="17"/>
                       <w:r>
-                        <w:rPr>
-                          <w:sz w:val="56"/>
-                        </w:rPr>
                         <w:t>S</w:t>
                       </w:r>
-                      <w:bookmarkEnd w:id="12"/>
+                      <w:bookmarkEnd w:id="18"/>
                     </w:p>
                   </w:txbxContent>
                 </v:textbox>
@@ -3782,7 +4692,7 @@
                                     <w:sz w:val="36"/>
                                     <w:szCs w:val="36"/>
                                   </w:rPr>
-                                  <w:t xml:space="preserve">Projet Multi-User Dungeon </w:t>
+                                  <w:t>Projet Multi-User Dungeon</w:t>
                                 </w:r>
                               </w:p>
                             </w:sdtContent>
@@ -3809,7 +4719,7 @@
           </mc:Choice>
           <mc:Fallback>
             <w:pict>
-              <v:shape w14:anchorId="527AB3DB" id="Zone de texte 7" o:spid="_x0000_s1035" type="#_x0000_t202" style="position:absolute;margin-left:401.8pt;margin-top:640.45pt;width:453pt;height:64.5pt;z-index:251677696;visibility:visible;mso-wrap-style:square;mso-width-percent:734;mso-height-percent:0;mso-wrap-distance-left:9pt;mso-wrap-distance-top:0;mso-wrap-distance-right:9pt;mso-wrap-distance-bottom:0;mso-position-horizontal:right;mso-position-horizontal-relative:margin;mso-position-vertical:absolute;mso-position-vertical-relative:page;mso-width-percent:734;mso-height-percent:0;mso-width-relative:page;mso-height-relative:page;v-text-anchor:bottom" o:gfxdata="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" filled="f" stroked="f" strokeweight=".5pt">
+              <v:shape w14:anchorId="527AB3DB" id="Zone de texte 7" o:spid="_x0000_s1037" type="#_x0000_t202" style="position:absolute;margin-left:401.8pt;margin-top:640.45pt;width:453pt;height:64.5pt;z-index:251677696;visibility:visible;mso-wrap-style:square;mso-width-percent:734;mso-height-percent:0;mso-wrap-distance-left:9pt;mso-wrap-distance-top:0;mso-wrap-distance-right:9pt;mso-wrap-distance-bottom:0;mso-position-horizontal:right;mso-position-horizontal-relative:margin;mso-position-vertical:absolute;mso-position-vertical-relative:page;mso-width-percent:734;mso-height-percent:0;mso-width-relative:page;mso-height-relative:page;v-text-anchor:bottom" o:gfxdata="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" filled="f" stroked="f" strokeweight=".5pt">
                 <v:textbox inset="0,0,0,0">
                   <w:txbxContent>
                     <w:p>
@@ -3885,7 +4795,7 @@
                               <w:sz w:val="36"/>
                               <w:szCs w:val="36"/>
                             </w:rPr>
-                            <w:t xml:space="preserve">Projet Multi-User Dungeon </w:t>
+                            <w:t>Projet Multi-User Dungeon</w:t>
                           </w:r>
                         </w:p>
                       </w:sdtContent>
@@ -3906,7 +4816,7 @@
       <w:pPr>
         <w:pStyle w:val="Titre1"/>
       </w:pPr>
-      <w:bookmarkStart w:id="13" w:name="_Toc535313042"/>
+      <w:bookmarkStart w:id="19" w:name="_Toc535409798"/>
       <w:r>
         <w:lastRenderedPageBreak/>
         <mc:AlternateContent>
@@ -3950,9 +4860,7 @@
                             <w:pPr>
                               <w:pStyle w:val="Lgende"/>
                               <w:rPr>
-                                <w:b/>
                                 <w:noProof/>
-                                <w:color w:val="000000" w:themeColor="text1"/>
                               </w:rPr>
                             </w:pPr>
                           </w:p>
@@ -3975,16 +4883,14 @@
           </mc:Choice>
           <mc:Fallback>
             <w:pict>
-              <v:shape w14:anchorId="78FE791E" id="Zone de texte 26" o:spid="_x0000_s1036" type="#_x0000_t202" style="position:absolute;margin-left:3.85pt;margin-top:675.9pt;width:446.25pt;height:13.55pt;rotation:180;flip:y;z-index:251703296;visibility:visible;mso-wrap-style:square;mso-height-percent:0;mso-wrap-distance-left:9pt;mso-wrap-distance-top:0;mso-wrap-distance-right:9pt;mso-wrap-distance-bottom:0;mso-position-horizontal:absolute;mso-position-horizontal-relative:text;mso-position-vertical:absolute;mso-position-vertical-relative:text;mso-height-percent:0;mso-height-relative:margin;v-text-anchor:top" o:gfxdata="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" stroked="f">
+              <v:shape w14:anchorId="78FE791E" id="Zone de texte 26" o:spid="_x0000_s1038" type="#_x0000_t202" style="position:absolute;margin-left:3.85pt;margin-top:675.9pt;width:446.25pt;height:13.55pt;rotation:180;flip:y;z-index:251703296;visibility:visible;mso-wrap-style:square;mso-height-percent:0;mso-wrap-distance-left:9pt;mso-wrap-distance-top:0;mso-wrap-distance-right:9pt;mso-wrap-distance-bottom:0;mso-position-horizontal:absolute;mso-position-horizontal-relative:text;mso-position-vertical:absolute;mso-position-vertical-relative:text;mso-height-percent:0;mso-height-relative:margin;v-text-anchor:top" o:gfxdata="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" stroked="f">
                 <v:textbox inset="0,0,0,0">
                   <w:txbxContent>
                     <w:p>
                       <w:pPr>
                         <w:pStyle w:val="Lgende"/>
                         <w:rPr>
-                          <w:b/>
                           <w:noProof/>
-                          <w:color w:val="000000" w:themeColor="text1"/>
                         </w:rPr>
                       </w:pPr>
                     </w:p>
@@ -3999,14 +4905,14 @@
       <w:r>
         <w:t>Annexe 1</w:t>
       </w:r>
-      <w:bookmarkEnd w:id="13"/>
+      <w:bookmarkEnd w:id="19"/>
       <w:r>
         <w:t xml:space="preserve"> </w:t>
       </w:r>
     </w:p>
     <w:sectPr>
-      <w:headerReference w:type="default" r:id="rId12"/>
-      <w:footerReference w:type="default" r:id="rId13"/>
+      <w:headerReference w:type="default" r:id="rId16"/>
+      <w:footerReference w:type="default" r:id="rId17"/>
       <w:pgSz w:w="11906" w:h="16838"/>
       <w:pgMar w:top="1417" w:right="1417" w:bottom="1417" w:left="1417" w:header="708" w:footer="708" w:gutter="0"/>
       <w:pgNumType w:start="0"/>
@@ -4089,7 +4995,7 @@
       <w:sdtEndPr/>
       <w:sdtContent>
         <w:r>
-          <w:t xml:space="preserve">Projet Multi-User Dungeon </w:t>
+          <w:t>Projet Multi-User Dungeon</w:t>
         </w:r>
       </w:sdtContent>
     </w:sdt>
@@ -4799,11 +5705,11 @@
     <w:link w:val="Titre1Car"/>
     <w:uiPriority w:val="9"/>
     <w:qFormat/>
-    <w:rsid w:val="00D66A33"/>
+    <w:rsid w:val="00BB2AB7"/>
     <w:pPr>
       <w:keepNext/>
       <w:keepLines/>
-      <w:spacing w:before="240" w:after="0" w:line="480" w:lineRule="auto"/>
+      <w:spacing w:before="240" w:after="0" w:line="360" w:lineRule="auto"/>
       <w:outlineLvl w:val="0"/>
     </w:pPr>
     <w:rPr>
@@ -4962,7 +5868,7 @@
     <w:basedOn w:val="Policepardfaut"/>
     <w:link w:val="Titre1"/>
     <w:uiPriority w:val="9"/>
-    <w:rsid w:val="00D66A33"/>
+    <w:rsid w:val="00BB2AB7"/>
     <w:rPr>
       <w:rFonts w:asciiTheme="majorHAnsi" w:eastAsiaTheme="majorEastAsia" w:hAnsiTheme="majorHAnsi" w:cstheme="majorBidi"/>
       <w:b/>
@@ -5146,7 +6052,7 @@
     <w:uiPriority w:val="35"/>
     <w:unhideWhenUsed/>
     <w:qFormat/>
-    <w:rsid w:val="004770F3"/>
+    <w:rsid w:val="003351FC"/>
     <w:pPr>
       <w:spacing w:after="200" w:line="240" w:lineRule="auto"/>
       <w:jc w:val="center"/>
@@ -5281,8 +6187,10 @@
     <w:rsid w:val="004057A9"/>
     <w:rsid w:val="00626793"/>
     <w:rsid w:val="006D2851"/>
+    <w:rsid w:val="007B2E11"/>
     <w:rsid w:val="00834CF7"/>
     <w:rsid w:val="0091151A"/>
+    <w:rsid w:val="00C3451E"/>
     <w:rsid w:val="00D55AA0"/>
     <w:rsid w:val="00EC0A28"/>
     <w:rsid w:val="00F1531D"/>
@@ -6088,7 +6996,7 @@
 </file>
 
 <file path=customXml/itemProps2.xml><?xml version="1.0" encoding="utf-8"?>
-<ds:datastoreItem xmlns:ds="http://schemas.openxmlformats.org/officeDocument/2006/customXml" ds:itemID="{3A9A8CB0-CF5B-4AAC-9B92-6A7581CC230B}">
+<ds:datastoreItem xmlns:ds="http://schemas.openxmlformats.org/officeDocument/2006/customXml" ds:itemID="{CA7D8118-39C8-4B52-B55B-FFEE4DCBA74D}">
   <ds:schemaRefs>
     <ds:schemaRef ds:uri="http://schemas.openxmlformats.org/officeDocument/2006/bibliography"/>
   </ds:schemaRefs>

</xml_diff>